<commit_message>
Add figure captions, refactor code
</commit_message>
<xml_diff>
--- a/Capstone1.docx
+++ b/Capstone1.docx
@@ -17,8 +17,6 @@
         </w:rPr>
         <w:t>What makes Americans of different political parties different</w:t>
       </w:r>
-      <w:bookmarkStart w:id="0" w:name="_GoBack"/>
-      <w:bookmarkEnd w:id="0"/>
       <w:r>
         <w:rPr>
           <w:rFonts w:ascii="Arial" w:hAnsi="Arial" w:cs="Arial"/>
@@ -3501,21 +3499,23 @@
       <w:r>
         <w:rPr>
           <w:rFonts w:ascii="Arial" w:hAnsi="Arial" w:cs="Arial"/>
+          <w:b w:val="0"/>
+          <w:bCs w:val="0"/>
           <w:noProof/>
         </w:rPr>
         <w:drawing>
-          <wp:anchor distT="0" distB="0" distL="114300" distR="114300" simplePos="0" relativeHeight="251671552" behindDoc="0" locked="0" layoutInCell="1" allowOverlap="1" wp14:anchorId="26DCD6E9" wp14:editId="68E2BB7F">
+          <wp:anchor distT="0" distB="0" distL="114300" distR="114300" simplePos="0" relativeHeight="251681792" behindDoc="0" locked="0" layoutInCell="1" allowOverlap="1" wp14:anchorId="3AF75E7C" wp14:editId="1999A2D8">
             <wp:simplePos x="0" y="0"/>
             <wp:positionH relativeFrom="margin">
               <wp:align>right</wp:align>
             </wp:positionH>
             <wp:positionV relativeFrom="paragraph">
-              <wp:posOffset>1063920</wp:posOffset>
+              <wp:posOffset>791121</wp:posOffset>
             </wp:positionV>
-            <wp:extent cx="6858000" cy="3392805"/>
-            <wp:effectExtent l="0" t="0" r="0" b="0"/>
+            <wp:extent cx="6858000" cy="3198495"/>
+            <wp:effectExtent l="0" t="0" r="0" b="1905"/>
             <wp:wrapSquare wrapText="bothSides"/>
-            <wp:docPr id="2" name="Picture 2" descr="C:\Users\Derek Tolbert\AppData\Local\Microsoft\Windows\INetCache\Content.MSO\CDEBD251.tmp"/>
+            <wp:docPr id="4" name="Picture 4" descr="C:\Users\Derek Tolbert\AppData\Local\Microsoft\Windows\INetCache\Content.MSO\7BE99739.tmp"/>
             <wp:cNvGraphicFramePr>
               <a:graphicFrameLocks xmlns:a="http://schemas.openxmlformats.org/drawingml/2006/main" noChangeAspect="1"/>
             </wp:cNvGraphicFramePr>
@@ -3523,7 +3523,7 @@
               <a:graphicData uri="http://schemas.openxmlformats.org/drawingml/2006/picture">
                 <pic:pic xmlns:pic="http://schemas.openxmlformats.org/drawingml/2006/picture">
                   <pic:nvPicPr>
-                    <pic:cNvPr id="0" name="Picture 1" descr="C:\Users\Derek Tolbert\AppData\Local\Microsoft\Windows\INetCache\Content.MSO\CDEBD251.tmp"/>
+                    <pic:cNvPr id="0" name="Picture 3" descr="C:\Users\Derek Tolbert\AppData\Local\Microsoft\Windows\INetCache\Content.MSO\7BE99739.tmp"/>
                     <pic:cNvPicPr>
                       <a:picLocks noChangeAspect="1" noChangeArrowheads="1"/>
                     </pic:cNvPicPr>
@@ -3544,7 +3544,7 @@
                   <pic:spPr bwMode="auto">
                     <a:xfrm>
                       <a:off x="0" y="0"/>
-                      <a:ext cx="6858000" cy="3392805"/>
+                      <a:ext cx="6858000" cy="3198495"/>
                     </a:xfrm>
                     <a:prstGeom prst="rect">
                       <a:avLst/>
@@ -3726,18 +3726,18 @@
           <w:noProof/>
         </w:rPr>
         <w:drawing>
-          <wp:anchor distT="0" distB="0" distL="114300" distR="114300" simplePos="0" relativeHeight="251680768" behindDoc="0" locked="0" layoutInCell="1" allowOverlap="1" wp14:anchorId="33DB44D6" wp14:editId="435C23D1">
+          <wp:anchor distT="0" distB="0" distL="114300" distR="114300" simplePos="0" relativeHeight="251682816" behindDoc="0" locked="0" layoutInCell="1" allowOverlap="1" wp14:anchorId="4A635295" wp14:editId="2CE6D915">
             <wp:simplePos x="0" y="0"/>
-            <wp:positionH relativeFrom="margin">
-              <wp:align>right</wp:align>
+            <wp:positionH relativeFrom="column">
+              <wp:posOffset>0</wp:posOffset>
             </wp:positionH>
             <wp:positionV relativeFrom="paragraph">
               <wp:posOffset>0</wp:posOffset>
             </wp:positionV>
-            <wp:extent cx="6858000" cy="3392805"/>
-            <wp:effectExtent l="0" t="0" r="0" b="0"/>
+            <wp:extent cx="6858000" cy="3198495"/>
+            <wp:effectExtent l="0" t="0" r="0" b="1905"/>
             <wp:wrapSquare wrapText="bothSides"/>
-            <wp:docPr id="3" name="Picture 3" descr="C:\Users\Derek Tolbert\AppData\Local\Microsoft\Windows\INetCache\Content.MSO\5F59C310.tmp"/>
+            <wp:docPr id="5" name="Picture 5" descr="C:\Users\Derek Tolbert\AppData\Local\Microsoft\Windows\INetCache\Content.MSO\F31EB6AF.tmp"/>
             <wp:cNvGraphicFramePr>
               <a:graphicFrameLocks xmlns:a="http://schemas.openxmlformats.org/drawingml/2006/main" noChangeAspect="1"/>
             </wp:cNvGraphicFramePr>
@@ -3745,7 +3745,7 @@
               <a:graphicData uri="http://schemas.openxmlformats.org/drawingml/2006/picture">
                 <pic:pic xmlns:pic="http://schemas.openxmlformats.org/drawingml/2006/picture">
                   <pic:nvPicPr>
-                    <pic:cNvPr id="0" name="Picture 1" descr="C:\Users\Derek Tolbert\AppData\Local\Microsoft\Windows\INetCache\Content.MSO\5F59C310.tmp"/>
+                    <pic:cNvPr id="0" name="Picture 5" descr="C:\Users\Derek Tolbert\AppData\Local\Microsoft\Windows\INetCache\Content.MSO\F31EB6AF.tmp"/>
                     <pic:cNvPicPr>
                       <a:picLocks noChangeAspect="1" noChangeArrowheads="1"/>
                     </pic:cNvPicPr>
@@ -3766,7 +3766,7 @@
                   <pic:spPr bwMode="auto">
                     <a:xfrm>
                       <a:off x="0" y="0"/>
-                      <a:ext cx="6858000" cy="3392805"/>
+                      <a:ext cx="6858000" cy="3198495"/>
                     </a:xfrm>
                     <a:prstGeom prst="rect">
                       <a:avLst/>
@@ -3852,41 +3852,26 @@
         <w:rPr>
           <w:rFonts w:ascii="Arial" w:hAnsi="Arial" w:cs="Arial"/>
         </w:rPr>
-        <w:t>ese lists alone, Democrats</w:t>
-      </w:r>
-      <w:r>
-        <w:rPr>
-          <w:rFonts w:ascii="Arial" w:hAnsi="Arial" w:cs="Arial"/>
-        </w:rPr>
-        <w:t xml:space="preserve"> may rely on a more diverse set of sources for their government and political sources. </w:t>
-      </w:r>
-    </w:p>
-    <w:p>
-      <w:pPr>
-        <w:spacing w:line="360" w:lineRule="auto"/>
-        <w:ind w:firstLine="720"/>
-        <w:rPr>
-          <w:rFonts w:ascii="Arial" w:hAnsi="Arial" w:cs="Arial"/>
-        </w:rPr>
-      </w:pPr>
+        <w:t xml:space="preserve">ese lists </w:t>
+      </w:r>
       <w:r>
         <w:rPr>
           <w:rFonts w:ascii="Arial" w:hAnsi="Arial" w:cs="Arial"/>
           <w:noProof/>
         </w:rPr>
         <w:drawing>
-          <wp:anchor distT="0" distB="0" distL="114300" distR="114300" simplePos="0" relativeHeight="251673600" behindDoc="0" locked="0" layoutInCell="1" allowOverlap="1" wp14:anchorId="14B5DBA6" wp14:editId="1DCFAE3D">
+          <wp:anchor distT="0" distB="0" distL="114300" distR="114300" simplePos="0" relativeHeight="251683840" behindDoc="0" locked="0" layoutInCell="1" allowOverlap="1" wp14:anchorId="475E3C8D" wp14:editId="1D8347EF">
             <wp:simplePos x="0" y="0"/>
             <wp:positionH relativeFrom="margin">
               <wp:align>right</wp:align>
             </wp:positionH>
             <wp:positionV relativeFrom="paragraph">
-              <wp:posOffset>1525846</wp:posOffset>
+              <wp:posOffset>4008327</wp:posOffset>
             </wp:positionV>
-            <wp:extent cx="6858000" cy="3392805"/>
-            <wp:effectExtent l="0" t="0" r="0" b="0"/>
+            <wp:extent cx="6858000" cy="3578225"/>
+            <wp:effectExtent l="0" t="0" r="0" b="3175"/>
             <wp:wrapSquare wrapText="bothSides"/>
-            <wp:docPr id="17" name="Picture 17" descr="C:\Users\Derek Tolbert\AppData\Local\Microsoft\Windows\INetCache\Content.MSO\135333BF.tmp"/>
+            <wp:docPr id="6" name="Picture 6" descr="C:\Users\Derek Tolbert\AppData\Local\Microsoft\Windows\INetCache\Content.MSO\384EE395.tmp"/>
             <wp:cNvGraphicFramePr>
               <a:graphicFrameLocks xmlns:a="http://schemas.openxmlformats.org/drawingml/2006/main" noChangeAspect="1"/>
             </wp:cNvGraphicFramePr>
@@ -3894,7 +3879,7 @@
               <a:graphicData uri="http://schemas.openxmlformats.org/drawingml/2006/picture">
                 <pic:pic xmlns:pic="http://schemas.openxmlformats.org/drawingml/2006/picture">
                   <pic:nvPicPr>
-                    <pic:cNvPr id="0" name="Picture 11" descr="C:\Users\Derek Tolbert\AppData\Local\Microsoft\Windows\INetCache\Content.MSO\135333BF.tmp"/>
+                    <pic:cNvPr id="0" name="Picture 7" descr="C:\Users\Derek Tolbert\AppData\Local\Microsoft\Windows\INetCache\Content.MSO\384EE395.tmp"/>
                     <pic:cNvPicPr>
                       <a:picLocks noChangeAspect="1" noChangeArrowheads="1"/>
                     </pic:cNvPicPr>
@@ -3915,7 +3900,7 @@
                   <pic:spPr bwMode="auto">
                     <a:xfrm>
                       <a:off x="0" y="0"/>
-                      <a:ext cx="6858000" cy="3392805"/>
+                      <a:ext cx="6858000" cy="3578225"/>
                     </a:xfrm>
                     <a:prstGeom prst="rect">
                       <a:avLst/>
@@ -3935,13 +3920,13 @@
         <w:rPr>
           <w:rFonts w:ascii="Arial" w:hAnsi="Arial" w:cs="Arial"/>
         </w:rPr>
-        <w:t xml:space="preserve">Alternatively, Democrats may simply rely on more mainstream news sources when compared to Republicans and Independents. </w:t>
-      </w:r>
-      <w:r>
-        <w:rPr>
-          <w:rFonts w:ascii="Arial" w:hAnsi="Arial" w:cs="Arial"/>
-        </w:rPr>
-        <w:t>However, without assessing the individual political bias of each source, it is impossible to determine if there is bias in the survey itself. Hypothetically, if the sources that were included in the survey were biased to the political left, it would explain why the majority of “None of the above” answers were given by Republicans.</w:t>
+        <w:t>alone, Democrats</w:t>
+      </w:r>
+      <w:r>
+        <w:rPr>
+          <w:rFonts w:ascii="Arial" w:hAnsi="Arial" w:cs="Arial"/>
+        </w:rPr>
+        <w:t xml:space="preserve"> may rely on a more diverse set of sources for their government and political sources. </w:t>
       </w:r>
     </w:p>
     <w:p>
@@ -3956,56 +3941,13 @@
         <w:rPr>
           <w:rFonts w:ascii="Arial" w:hAnsi="Arial" w:cs="Arial"/>
         </w:rPr>
-        <w:lastRenderedPageBreak/>
-        <w:t>When polled on which news topics</w:t>
-      </w:r>
-      <w:r>
-        <w:rPr>
-          <w:rFonts w:ascii="Arial" w:hAnsi="Arial" w:cs="Arial"/>
-        </w:rPr>
-        <w:t xml:space="preserve"> were most interesting, differences between political parties become much less apparent. Surveyors were asked to identify their level of interest in various news topics. Mean scores were taken from each group for comparison. The largest difference was in the </w:t>
-      </w:r>
-      <w:r>
-        <w:rPr>
-          <w:rFonts w:ascii="Arial" w:hAnsi="Arial" w:cs="Arial"/>
-        </w:rPr>
-        <w:t>“</w:t>
-      </w:r>
-      <w:r>
-        <w:rPr>
-          <w:rFonts w:ascii="Arial" w:hAnsi="Arial" w:cs="Arial"/>
-        </w:rPr>
-        <w:t>Entertainment</w:t>
-      </w:r>
-      <w:r>
-        <w:rPr>
-          <w:rFonts w:ascii="Arial" w:hAnsi="Arial" w:cs="Arial"/>
-        </w:rPr>
-        <w:t>”</w:t>
-      </w:r>
-      <w:r>
-        <w:rPr>
-          <w:rFonts w:ascii="Arial" w:hAnsi="Arial" w:cs="Arial"/>
-        </w:rPr>
-        <w:t xml:space="preserve"> </w:t>
-      </w:r>
-      <w:r>
-        <w:rPr>
-          <w:rFonts w:ascii="Arial" w:hAnsi="Arial" w:cs="Arial"/>
-        </w:rPr>
-        <w:t>category where Democrats had the most interest at 2.62, followed by Independents and Republicans at 2.28 and 2.23, respectively.</w:t>
-      </w:r>
-      <w:r>
-        <w:rPr>
-          <w:rFonts w:ascii="Arial" w:hAnsi="Arial" w:cs="Arial"/>
-        </w:rPr>
-        <w:t xml:space="preserve"> </w:t>
-      </w:r>
-      <w:r>
-        <w:rPr>
-          <w:rFonts w:ascii="Arial" w:hAnsi="Arial" w:cs="Arial"/>
-        </w:rPr>
-        <w:t>Overall, surveyors identified government and political news, local news, and science news as the three most interesting news topics.</w:t>
+        <w:t xml:space="preserve">Alternatively, Democrats may simply rely on more mainstream news sources when compared to Republicans and Independents. </w:t>
+      </w:r>
+      <w:r>
+        <w:rPr>
+          <w:rFonts w:ascii="Arial" w:hAnsi="Arial" w:cs="Arial"/>
+        </w:rPr>
+        <w:t>However, without assessing the individual political bias of each source, it is impossible to determine if there is bias in the survey itself. Hypothetically, if the sources that were included in the survey were biased to the political left, it would explain why the majority of “None of the above” answers were given by Republicans.</w:t>
       </w:r>
     </w:p>
     <w:p>
@@ -4020,6 +3962,70 @@
         <w:rPr>
           <w:rFonts w:ascii="Arial" w:hAnsi="Arial" w:cs="Arial"/>
         </w:rPr>
+        <w:lastRenderedPageBreak/>
+        <w:t>When polled on which news topics</w:t>
+      </w:r>
+      <w:r>
+        <w:rPr>
+          <w:rFonts w:ascii="Arial" w:hAnsi="Arial" w:cs="Arial"/>
+        </w:rPr>
+        <w:t xml:space="preserve"> were most interesting, differences between political parties become much less apparent. Surveyors were asked to identify their level of interest in various news topics. Mean scores were taken from each group for comparison. The largest difference was in the </w:t>
+      </w:r>
+      <w:r>
+        <w:rPr>
+          <w:rFonts w:ascii="Arial" w:hAnsi="Arial" w:cs="Arial"/>
+        </w:rPr>
+        <w:t>“</w:t>
+      </w:r>
+      <w:r>
+        <w:rPr>
+          <w:rFonts w:ascii="Arial" w:hAnsi="Arial" w:cs="Arial"/>
+        </w:rPr>
+        <w:t>Entertainment</w:t>
+      </w:r>
+      <w:r>
+        <w:rPr>
+          <w:rFonts w:ascii="Arial" w:hAnsi="Arial" w:cs="Arial"/>
+        </w:rPr>
+        <w:t>”</w:t>
+      </w:r>
+      <w:r>
+        <w:rPr>
+          <w:rFonts w:ascii="Arial" w:hAnsi="Arial" w:cs="Arial"/>
+        </w:rPr>
+        <w:t xml:space="preserve"> </w:t>
+      </w:r>
+      <w:r>
+        <w:rPr>
+          <w:rFonts w:ascii="Arial" w:hAnsi="Arial" w:cs="Arial"/>
+        </w:rPr>
+        <w:t>category where Democrats had the most interest at 2.62, followed by Independents and Republicans at 2.28 and 2.23, respectively.</w:t>
+      </w:r>
+      <w:r>
+        <w:rPr>
+          <w:rFonts w:ascii="Arial" w:hAnsi="Arial" w:cs="Arial"/>
+        </w:rPr>
+        <w:t xml:space="preserve"> </w:t>
+      </w:r>
+      <w:r>
+        <w:rPr>
+          <w:rFonts w:ascii="Arial" w:hAnsi="Arial" w:cs="Arial"/>
+        </w:rPr>
+        <w:t>Overall, surveyors identified government and political news, local news, and science news as the three most interesting news topics.</w:t>
+      </w:r>
+    </w:p>
+    <w:p>
+      <w:pPr>
+        <w:spacing w:line="360" w:lineRule="auto"/>
+        <w:ind w:firstLine="720"/>
+        <w:rPr>
+          <w:rFonts w:ascii="Arial" w:hAnsi="Arial" w:cs="Arial"/>
+        </w:rPr>
+      </w:pPr>
+      <w:r>
+        <w:rPr>
+          <w:rFonts w:ascii="Arial" w:hAnsi="Arial" w:cs="Arial"/>
+        </w:rPr>
         <w:t xml:space="preserve">While </w:t>
       </w:r>
       <w:r>
@@ -4040,253 +4046,23 @@
       <w:r>
         <w:rPr>
           <w:rFonts w:ascii="Arial" w:hAnsi="Arial" w:cs="Arial"/>
+          <w:b w:val="0"/>
+          <w:bCs w:val="0"/>
           <w:noProof/>
         </w:rPr>
-        <mc:AlternateContent>
-          <mc:Choice Requires="wpg">
-            <w:drawing>
-              <wp:anchor distT="0" distB="0" distL="114300" distR="114300" simplePos="0" relativeHeight="251677696" behindDoc="0" locked="0" layoutInCell="1" allowOverlap="1" wp14:anchorId="44939A6F" wp14:editId="6E3570AA">
-                <wp:simplePos x="0" y="0"/>
-                <wp:positionH relativeFrom="margin">
-                  <wp:align>right</wp:align>
-                </wp:positionH>
-                <wp:positionV relativeFrom="page">
-                  <wp:posOffset>3507238</wp:posOffset>
-                </wp:positionV>
-                <wp:extent cx="6860757" cy="1554716"/>
-                <wp:effectExtent l="0" t="0" r="0" b="0"/>
-                <wp:wrapSquare wrapText="bothSides"/>
-                <wp:docPr id="21" name="Group 21"/>
-                <wp:cNvGraphicFramePr/>
-                <a:graphic xmlns:a="http://schemas.openxmlformats.org/drawingml/2006/main">
-                  <a:graphicData uri="http://schemas.microsoft.com/office/word/2010/wordprocessingGroup">
-                    <wpg:wgp>
-                      <wpg:cNvGrpSpPr/>
-                      <wpg:grpSpPr>
-                        <a:xfrm>
-                          <a:off x="0" y="0"/>
-                          <a:ext cx="6860757" cy="1554716"/>
-                          <a:chOff x="-2757" y="-149461"/>
-                          <a:chExt cx="6860757" cy="1554716"/>
-                        </a:xfrm>
-                      </wpg:grpSpPr>
-                      <wps:wsp>
-                        <wps:cNvPr id="20" name="Text Box 20"/>
-                        <wps:cNvSpPr txBox="1"/>
-                        <wps:spPr>
-                          <a:xfrm>
-                            <a:off x="-2757" y="-149461"/>
-                            <a:ext cx="6858000" cy="287655"/>
-                          </a:xfrm>
-                          <a:prstGeom prst="rect">
-                            <a:avLst/>
-                          </a:prstGeom>
-                          <a:solidFill>
-                            <a:prstClr val="white"/>
-                          </a:solidFill>
-                          <a:ln>
-                            <a:noFill/>
-                          </a:ln>
-                        </wps:spPr>
-                        <wps:txbx>
-                          <w:txbxContent>
-                            <w:p>
-                              <w:pPr>
-                                <w:pStyle w:val="Caption"/>
-                                <w:jc w:val="center"/>
-                                <w:rPr>
-                                  <w:rFonts w:ascii="Arial" w:hAnsi="Arial" w:cs="Arial"/>
-                                  <w:noProof/>
-                                  <w:color w:val="auto"/>
-                                  <w:sz w:val="22"/>
-                                  <w:szCs w:val="22"/>
-                                </w:rPr>
-                              </w:pPr>
-                              <w:r>
-                                <w:rPr>
-                                  <w:rFonts w:ascii="Arial" w:hAnsi="Arial" w:cs="Arial"/>
-                                  <w:color w:val="auto"/>
-                                  <w:sz w:val="22"/>
-                                  <w:szCs w:val="22"/>
-                                </w:rPr>
-                                <w:t>How does life in America compare to 50 years ago?</w:t>
-                              </w:r>
-                            </w:p>
-                          </w:txbxContent>
-                        </wps:txbx>
-                        <wps:bodyPr rot="0" spcFirstLastPara="0" vertOverflow="overflow" horzOverflow="overflow" vert="horz" wrap="square" lIns="0" tIns="0" rIns="0" bIns="0" numCol="1" spcCol="0" rtlCol="0" fromWordArt="0" anchor="t" anchorCtr="0" forceAA="0" compatLnSpc="1">
-                          <a:prstTxWarp prst="textNoShape">
-                            <a:avLst/>
-                          </a:prstTxWarp>
-                          <a:spAutoFit/>
-                        </wps:bodyPr>
-                      </wps:wsp>
-                      <pic:pic xmlns:pic="http://schemas.openxmlformats.org/drawingml/2006/picture">
-                        <pic:nvPicPr>
-                          <pic:cNvPr id="19" name="Picture 19" descr="C:\Users\Derek Tolbert\AppData\Local\Microsoft\Windows\INetCache\Content.MSO\3A1EBA8C.tmp"/>
-                          <pic:cNvPicPr>
-                            <a:picLocks noChangeAspect="1"/>
-                          </pic:cNvPicPr>
-                        </pic:nvPicPr>
-                        <pic:blipFill>
-                          <a:blip r:embed="rId10">
-                            <a:extLst>
-                              <a:ext uri="{28A0092B-C50C-407E-A947-70E740481C1C}">
-                                <a14:useLocalDpi xmlns:a14="http://schemas.microsoft.com/office/drawing/2010/main" val="0"/>
-                              </a:ext>
-                            </a:extLst>
-                          </a:blip>
-                          <a:srcRect/>
-                          <a:stretch>
-                            <a:fillRect/>
-                          </a:stretch>
-                        </pic:blipFill>
-                        <pic:spPr bwMode="auto">
-                          <a:xfrm>
-                            <a:off x="0" y="0"/>
-                            <a:ext cx="6858000" cy="1405255"/>
-                          </a:xfrm>
-                          <a:prstGeom prst="rect">
-                            <a:avLst/>
-                          </a:prstGeom>
-                          <a:noFill/>
-                          <a:ln>
-                            <a:noFill/>
-                          </a:ln>
-                        </pic:spPr>
-                      </pic:pic>
-                    </wpg:wgp>
-                  </a:graphicData>
-                </a:graphic>
-                <wp14:sizeRelH relativeFrom="margin">
-                  <wp14:pctWidth>0</wp14:pctWidth>
-                </wp14:sizeRelH>
-                <wp14:sizeRelV relativeFrom="margin">
-                  <wp14:pctHeight>0</wp14:pctHeight>
-                </wp14:sizeRelV>
-              </wp:anchor>
-            </w:drawing>
-          </mc:Choice>
-          <mc:Fallback>
-            <w:pict>
-              <v:group w14:anchorId="44939A6F" id="Group 21" o:spid="_x0000_s1026" style="position:absolute;margin-left:489pt;margin-top:276.15pt;width:540.2pt;height:122.4pt;z-index:251677696;mso-position-horizontal:right;mso-position-horizontal-relative:margin;mso-position-vertical-relative:page;mso-width-relative:margin;mso-height-relative:margin" coordorigin="-27,-1494" coordsize="68607,15547" o:gfxdata="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">
-                <v:shapetype id="_x0000_t202" coordsize="21600,21600" o:spt="202" path="m,l,21600r21600,l21600,xe">
-                  <v:stroke joinstyle="miter"/>
-                  <v:path gradientshapeok="t" o:connecttype="rect"/>
-                </v:shapetype>
-                <v:shape id="Text Box 20" o:spid="_x0000_s1027" type="#_x0000_t202" style="position:absolute;left:-27;top:-1494;width:68579;height:2875;visibility:visible;mso-wrap-style:square;v-text-anchor:top" o:gfxdata="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" stroked="f">
-                  <v:textbox style="mso-fit-shape-to-text:t" inset="0,0,0,0">
-                    <w:txbxContent>
-                      <w:p>
-                        <w:pPr>
-                          <w:pStyle w:val="Caption"/>
-                          <w:jc w:val="center"/>
-                          <w:rPr>
-                            <w:rFonts w:ascii="Arial" w:hAnsi="Arial" w:cs="Arial"/>
-                            <w:noProof/>
-                            <w:color w:val="auto"/>
-                            <w:sz w:val="22"/>
-                            <w:szCs w:val="22"/>
-                          </w:rPr>
-                        </w:pPr>
-                        <w:r>
-                          <w:rPr>
-                            <w:rFonts w:ascii="Arial" w:hAnsi="Arial" w:cs="Arial"/>
-                            <w:color w:val="auto"/>
-                            <w:sz w:val="22"/>
-                            <w:szCs w:val="22"/>
-                          </w:rPr>
-                          <w:t>How does life in America compare to 50 years ago?</w:t>
-                        </w:r>
-                      </w:p>
-                    </w:txbxContent>
-                  </v:textbox>
-                </v:shape>
-                <v:shapetype id="_x0000_t75" coordsize="21600,21600" o:spt="75" o:preferrelative="t" path="m@4@5l@4@11@9@11@9@5xe" filled="f" stroked="f">
-                  <v:stroke joinstyle="miter"/>
-                  <v:formulas>
-                    <v:f eqn="if lineDrawn pixelLineWidth 0"/>
-                    <v:f eqn="sum @0 1 0"/>
-                    <v:f eqn="sum 0 0 @1"/>
-                    <v:f eqn="prod @2 1 2"/>
-                    <v:f eqn="prod @3 21600 pixelWidth"/>
-                    <v:f eqn="prod @3 21600 pixelHeight"/>
-                    <v:f eqn="sum @0 0 1"/>
-                    <v:f eqn="prod @6 1 2"/>
-                    <v:f eqn="prod @7 21600 pixelWidth"/>
-                    <v:f eqn="sum @8 21600 0"/>
-                    <v:f eqn="prod @7 21600 pixelHeight"/>
-                    <v:f eqn="sum @10 21600 0"/>
-                  </v:formulas>
-                  <v:path o:extrusionok="f" gradientshapeok="t" o:connecttype="rect"/>
-                  <o:lock v:ext="edit" aspectratio="t"/>
-                </v:shapetype>
-                <v:shape id="Picture 19" o:spid="_x0000_s1028" type="#_x0000_t75" style="position:absolute;width:68580;height:14052;visibility:visible;mso-wrap-style:square" o:gfxdata="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">
-                  <v:imagedata r:id="rId11" o:title="3A1EBA8C"/>
-                </v:shape>
-                <w10:wrap type="square" anchorx="margin" anchory="page"/>
-              </v:group>
-            </w:pict>
-          </mc:Fallback>
-        </mc:AlternateContent>
-      </w:r>
-      <w:r>
-        <w:rPr>
-          <w:rFonts w:ascii="Arial" w:hAnsi="Arial" w:cs="Arial"/>
-        </w:rPr>
-        <w:t>Do Americans across the political spectrum ha</w:t>
-      </w:r>
-      <w:r>
-        <w:rPr>
-          <w:rFonts w:ascii="Arial" w:hAnsi="Arial" w:cs="Arial"/>
-        </w:rPr>
-        <w:t xml:space="preserve">ve differing views on </w:t>
-      </w:r>
-      <w:r>
-        <w:rPr>
-          <w:rFonts w:ascii="Arial" w:hAnsi="Arial" w:cs="Arial"/>
-        </w:rPr>
-        <w:t>society</w:t>
-      </w:r>
-      <w:r>
-        <w:rPr>
-          <w:rFonts w:ascii="Arial" w:hAnsi="Arial" w:cs="Arial"/>
-        </w:rPr>
-        <w:t xml:space="preserve"> and religion</w:t>
-      </w:r>
-      <w:r>
-        <w:rPr>
-          <w:rFonts w:ascii="Arial" w:hAnsi="Arial" w:cs="Arial"/>
-        </w:rPr>
-        <w:t>?</w:t>
-      </w:r>
-    </w:p>
-    <w:p>
-      <w:pPr>
-        <w:spacing w:line="360" w:lineRule="auto"/>
-        <w:ind w:firstLine="720"/>
-        <w:rPr>
-          <w:rFonts w:ascii="Arial" w:hAnsi="Arial" w:cs="Arial"/>
-        </w:rPr>
-      </w:pPr>
-      <w:r>
-        <w:rPr>
-          <w:rFonts w:ascii="Arial" w:hAnsi="Arial" w:cs="Arial"/>
-          <w:noProof/>
-        </w:rPr>
         <w:drawing>
-          <wp:anchor distT="0" distB="0" distL="114300" distR="114300" simplePos="0" relativeHeight="251679744" behindDoc="0" locked="0" layoutInCell="1" allowOverlap="1" wp14:anchorId="0496FCD5" wp14:editId="5B3D26D9">
+          <wp:anchor distT="0" distB="0" distL="114300" distR="114300" simplePos="0" relativeHeight="251684864" behindDoc="0" locked="0" layoutInCell="1" allowOverlap="1" wp14:anchorId="743FE614" wp14:editId="0E7911EA">
             <wp:simplePos x="0" y="0"/>
             <wp:positionH relativeFrom="margin">
               <wp:align>right</wp:align>
             </wp:positionH>
-            <wp:positionV relativeFrom="margin">
-              <wp:align>bottom</wp:align>
+            <wp:positionV relativeFrom="paragraph">
+              <wp:posOffset>760494</wp:posOffset>
             </wp:positionV>
-            <wp:extent cx="3643630" cy="3507105"/>
-            <wp:effectExtent l="0" t="0" r="0" b="0"/>
+            <wp:extent cx="6858000" cy="2182495"/>
+            <wp:effectExtent l="0" t="0" r="0" b="8255"/>
             <wp:wrapSquare wrapText="bothSides"/>
-            <wp:docPr id="25" name="Picture 25" descr="C:\Users\Derek Tolbert\AppData\Local\Microsoft\Windows\INetCache\Content.MSO\F356B564.tmp"/>
+            <wp:docPr id="7" name="Picture 7" descr="C:\Users\Derek Tolbert\AppData\Local\Microsoft\Windows\INetCache\Content.MSO\B18F2F6B.tmp"/>
             <wp:cNvGraphicFramePr>
               <a:graphicFrameLocks xmlns:a="http://schemas.openxmlformats.org/drawingml/2006/main" noChangeAspect="1"/>
             </wp:cNvGraphicFramePr>
@@ -4294,13 +4070,13 @@
               <a:graphicData uri="http://schemas.openxmlformats.org/drawingml/2006/picture">
                 <pic:pic xmlns:pic="http://schemas.openxmlformats.org/drawingml/2006/picture">
                   <pic:nvPicPr>
-                    <pic:cNvPr id="0" name="Picture 23" descr="C:\Users\Derek Tolbert\AppData\Local\Microsoft\Windows\INetCache\Content.MSO\F356B564.tmp"/>
+                    <pic:cNvPr id="0" name="Picture 9" descr="C:\Users\Derek Tolbert\AppData\Local\Microsoft\Windows\INetCache\Content.MSO\B18F2F6B.tmp"/>
                     <pic:cNvPicPr>
                       <a:picLocks noChangeAspect="1" noChangeArrowheads="1"/>
                     </pic:cNvPicPr>
                   </pic:nvPicPr>
                   <pic:blipFill>
-                    <a:blip r:embed="rId12">
+                    <a:blip r:embed="rId10">
                       <a:extLst>
                         <a:ext uri="{28A0092B-C50C-407E-A947-70E740481C1C}">
                           <a14:useLocalDpi xmlns:a14="http://schemas.microsoft.com/office/drawing/2010/main" val="0"/>
@@ -4315,7 +4091,108 @@
                   <pic:spPr bwMode="auto">
                     <a:xfrm>
                       <a:off x="0" y="0"/>
-                      <a:ext cx="3643630" cy="3507105"/>
+                      <a:ext cx="6858000" cy="2182495"/>
+                    </a:xfrm>
+                    <a:prstGeom prst="rect">
+                      <a:avLst/>
+                    </a:prstGeom>
+                    <a:noFill/>
+                    <a:ln>
+                      <a:noFill/>
+                    </a:ln>
+                  </pic:spPr>
+                </pic:pic>
+              </a:graphicData>
+            </a:graphic>
+          </wp:anchor>
+        </w:drawing>
+      </w:r>
+      <w:r>
+        <w:rPr>
+          <w:rFonts w:ascii="Arial" w:hAnsi="Arial" w:cs="Arial"/>
+        </w:rPr>
+        <w:t>Do Americans across the political spectrum ha</w:t>
+      </w:r>
+      <w:r>
+        <w:rPr>
+          <w:rFonts w:ascii="Arial" w:hAnsi="Arial" w:cs="Arial"/>
+        </w:rPr>
+        <w:t xml:space="preserve">ve differing views on </w:t>
+      </w:r>
+      <w:r>
+        <w:rPr>
+          <w:rFonts w:ascii="Arial" w:hAnsi="Arial" w:cs="Arial"/>
+        </w:rPr>
+        <w:t>society</w:t>
+      </w:r>
+      <w:r>
+        <w:rPr>
+          <w:rFonts w:ascii="Arial" w:hAnsi="Arial" w:cs="Arial"/>
+        </w:rPr>
+        <w:t xml:space="preserve"> and religion</w:t>
+      </w:r>
+      <w:r>
+        <w:rPr>
+          <w:rFonts w:ascii="Arial" w:hAnsi="Arial" w:cs="Arial"/>
+        </w:rPr>
+        <w:t>?</w:t>
+      </w:r>
+    </w:p>
+    <w:p>
+      <w:pPr>
+        <w:spacing w:line="360" w:lineRule="auto"/>
+        <w:ind w:firstLine="720"/>
+        <w:rPr>
+          <w:rFonts w:ascii="Arial" w:hAnsi="Arial" w:cs="Arial"/>
+        </w:rPr>
+      </w:pPr>
+      <w:r>
+        <w:rPr>
+          <w:rFonts w:ascii="Arial" w:hAnsi="Arial" w:cs="Arial"/>
+          <w:noProof/>
+        </w:rPr>
+        <w:drawing>
+          <wp:anchor distT="0" distB="0" distL="114300" distR="114300" simplePos="0" relativeHeight="251685888" behindDoc="0" locked="0" layoutInCell="1" allowOverlap="1" wp14:anchorId="51B2C53C" wp14:editId="3646DC2D">
+            <wp:simplePos x="0" y="0"/>
+            <wp:positionH relativeFrom="margin">
+              <wp:align>right</wp:align>
+            </wp:positionH>
+            <wp:positionV relativeFrom="paragraph">
+              <wp:posOffset>2886754</wp:posOffset>
+            </wp:positionV>
+            <wp:extent cx="4399280" cy="3072765"/>
+            <wp:effectExtent l="0" t="0" r="1270" b="0"/>
+            <wp:wrapSquare wrapText="bothSides"/>
+            <wp:docPr id="9" name="Picture 9" descr="C:\Users\Derek Tolbert\AppData\Local\Microsoft\Windows\INetCache\Content.MSO\A4A301C8.tmp"/>
+            <wp:cNvGraphicFramePr>
+              <a:graphicFrameLocks xmlns:a="http://schemas.openxmlformats.org/drawingml/2006/main" noChangeAspect="1"/>
+            </wp:cNvGraphicFramePr>
+            <a:graphic xmlns:a="http://schemas.openxmlformats.org/drawingml/2006/main">
+              <a:graphicData uri="http://schemas.openxmlformats.org/drawingml/2006/picture">
+                <pic:pic xmlns:pic="http://schemas.openxmlformats.org/drawingml/2006/picture">
+                  <pic:nvPicPr>
+                    <pic:cNvPr id="0" name="Picture 13" descr="C:\Users\Derek Tolbert\AppData\Local\Microsoft\Windows\INetCache\Content.MSO\A4A301C8.tmp"/>
+                    <pic:cNvPicPr>
+                      <a:picLocks noChangeAspect="1" noChangeArrowheads="1"/>
+                    </pic:cNvPicPr>
+                  </pic:nvPicPr>
+                  <pic:blipFill>
+                    <a:blip r:embed="rId11">
+                      <a:extLst>
+                        <a:ext uri="{28A0092B-C50C-407E-A947-70E740481C1C}">
+                          <a14:useLocalDpi xmlns:a14="http://schemas.microsoft.com/office/drawing/2010/main" val="0"/>
+                        </a:ext>
+                      </a:extLst>
+                    </a:blip>
+                    <a:srcRect/>
+                    <a:stretch>
+                      <a:fillRect/>
+                    </a:stretch>
+                  </pic:blipFill>
+                  <pic:spPr bwMode="auto">
+                    <a:xfrm>
+                      <a:off x="0" y="0"/>
+                      <a:ext cx="4399280" cy="3072765"/>
                     </a:xfrm>
                     <a:prstGeom prst="rect">
                       <a:avLst/>
@@ -4411,14 +4288,22 @@
         <w:rPr>
           <w:rFonts w:ascii="Arial" w:hAnsi="Arial" w:cs="Arial"/>
         </w:rPr>
-        <w:t xml:space="preserve">Finally, I evaluated the differences in attendance of religious events between political parties. Surveyors were asked to select a score between 1-6 which corresponded to a ranking of religious attendance ranging from ‘Never’, to ‘More than once a week’. To compare scores between groups, the data was recoded so that larger scores would indicate more frequent </w:t>
+        <w:t xml:space="preserve">Finally, I evaluated the differences in attendance of religious events between political parties. Surveyors were asked to select a score between 1-6 which </w:t>
       </w:r>
       <w:r>
         <w:rPr>
           <w:rFonts w:ascii="Arial" w:hAnsi="Arial" w:cs="Arial"/>
         </w:rPr>
         <w:lastRenderedPageBreak/>
-        <w:t xml:space="preserve">attendance. Following this, group means were calculated and converted to a percentage of total attendance scores for the entire survey. </w:t>
+        <w:t>corresponded to a ranking of religious attendance ranging from ‘Never’,</w:t>
+      </w:r>
+      <w:bookmarkStart w:id="0" w:name="_GoBack"/>
+      <w:bookmarkEnd w:id="0"/>
+      <w:r>
+        <w:rPr>
+          <w:rFonts w:ascii="Arial" w:hAnsi="Arial" w:cs="Arial"/>
+        </w:rPr>
+        <w:t xml:space="preserve"> to ‘More than once a week’. To compare scores between groups, the data was recoded so that larger scores would indicate more frequent attendance. Following this, group means were calculated and converted to a percentage of total attendance scores for the entire survey. </w:t>
       </w:r>
       <w:r>
         <w:rPr>

</xml_diff>

<commit_message>
Change calculation of Religious Attendance score
</commit_message>
<xml_diff>
--- a/Capstone1.docx
+++ b/Capstone1.docx
@@ -4051,7 +4051,7 @@
           <w:noProof/>
         </w:rPr>
         <w:drawing>
-          <wp:anchor distT="0" distB="0" distL="114300" distR="114300" simplePos="0" relativeHeight="251684864" behindDoc="0" locked="0" layoutInCell="1" allowOverlap="1" wp14:anchorId="743FE614" wp14:editId="0E7911EA">
+          <wp:anchor distT="0" distB="0" distL="114300" distR="114300" simplePos="0" relativeHeight="251684864" behindDoc="0" locked="0" layoutInCell="1" allowOverlap="1" wp14:anchorId="743FE614" wp14:editId="516DA5D8">
             <wp:simplePos x="0" y="0"/>
             <wp:positionH relativeFrom="margin">
               <wp:align>right</wp:align>
@@ -4152,18 +4152,18 @@
           <w:noProof/>
         </w:rPr>
         <w:drawing>
-          <wp:anchor distT="0" distB="0" distL="114300" distR="114300" simplePos="0" relativeHeight="251685888" behindDoc="0" locked="0" layoutInCell="1" allowOverlap="1" wp14:anchorId="51B2C53C" wp14:editId="3646DC2D">
+          <wp:anchor distT="0" distB="0" distL="114300" distR="114300" simplePos="0" relativeHeight="251685888" behindDoc="0" locked="0" layoutInCell="1" allowOverlap="1" wp14:anchorId="62E446B1" wp14:editId="369798DC">
             <wp:simplePos x="0" y="0"/>
             <wp:positionH relativeFrom="margin">
               <wp:align>right</wp:align>
             </wp:positionH>
             <wp:positionV relativeFrom="paragraph">
-              <wp:posOffset>2886754</wp:posOffset>
+              <wp:posOffset>3100070</wp:posOffset>
             </wp:positionV>
-            <wp:extent cx="4399280" cy="3072765"/>
-            <wp:effectExtent l="0" t="0" r="1270" b="0"/>
+            <wp:extent cx="4099560" cy="2862580"/>
+            <wp:effectExtent l="0" t="0" r="0" b="0"/>
             <wp:wrapSquare wrapText="bothSides"/>
-            <wp:docPr id="9" name="Picture 9" descr="C:\Users\Derek Tolbert\AppData\Local\Microsoft\Windows\INetCache\Content.MSO\A4A301C8.tmp"/>
+            <wp:docPr id="1" name="Picture 1" descr="C:\Users\Derek Tolbert\AppData\Local\Microsoft\Windows\INetCache\Content.MSO\9F6297CC.tmp"/>
             <wp:cNvGraphicFramePr>
               <a:graphicFrameLocks xmlns:a="http://schemas.openxmlformats.org/drawingml/2006/main" noChangeAspect="1"/>
             </wp:cNvGraphicFramePr>
@@ -4171,7 +4171,7 @@
               <a:graphicData uri="http://schemas.openxmlformats.org/drawingml/2006/picture">
                 <pic:pic xmlns:pic="http://schemas.openxmlformats.org/drawingml/2006/picture">
                   <pic:nvPicPr>
-                    <pic:cNvPr id="0" name="Picture 13" descr="C:\Users\Derek Tolbert\AppData\Local\Microsoft\Windows\INetCache\Content.MSO\A4A301C8.tmp"/>
+                    <pic:cNvPr id="0" name="Picture 1" descr="C:\Users\Derek Tolbert\AppData\Local\Microsoft\Windows\INetCache\Content.MSO\9F6297CC.tmp"/>
                     <pic:cNvPicPr>
                       <a:picLocks noChangeAspect="1" noChangeArrowheads="1"/>
                     </pic:cNvPicPr>
@@ -4192,7 +4192,7 @@
                   <pic:spPr bwMode="auto">
                     <a:xfrm>
                       <a:off x="0" y="0"/>
-                      <a:ext cx="4399280" cy="3072765"/>
+                      <a:ext cx="4099560" cy="2862580"/>
                     </a:xfrm>
                     <a:prstGeom prst="rect">
                       <a:avLst/>
@@ -4288,35 +4288,41 @@
         <w:rPr>
           <w:rFonts w:ascii="Arial" w:hAnsi="Arial" w:cs="Arial"/>
         </w:rPr>
-        <w:t xml:space="preserve">Finally, I evaluated the differences in attendance of religious events between political parties. Surveyors were asked to select a score between 1-6 which </w:t>
+        <w:t xml:space="preserve">Finally, I evaluated the differences in attendance of religious events between political parties. Surveyors were asked to select a score between 1-6 which corresponded to a ranking of religious attendance ranging from ‘Never’, to ‘More than once a week’. To compare scores </w:t>
       </w:r>
       <w:r>
         <w:rPr>
           <w:rFonts w:ascii="Arial" w:hAnsi="Arial" w:cs="Arial"/>
         </w:rPr>
         <w:lastRenderedPageBreak/>
-        <w:t>corresponded to a ranking of religious attendance ranging from ‘Never’,</w:t>
+        <w:t xml:space="preserve">between groups, the data was recoded so that larger scores would indicate more frequent attendance. Following this, group </w:t>
+      </w:r>
+      <w:r>
+        <w:rPr>
+          <w:rFonts w:ascii="Arial" w:hAnsi="Arial" w:cs="Arial"/>
+        </w:rPr>
+        <w:t>totals</w:t>
+      </w:r>
+      <w:r>
+        <w:rPr>
+          <w:rFonts w:ascii="Arial" w:hAnsi="Arial" w:cs="Arial"/>
+        </w:rPr>
+        <w:t xml:space="preserve"> were calculated and converted to a percentage of total attendance scores for the entire survey. </w:t>
+      </w:r>
+      <w:r>
+        <w:rPr>
+          <w:rFonts w:ascii="Arial" w:hAnsi="Arial" w:cs="Arial"/>
+        </w:rPr>
+        <w:t>This analysis revealed that Republicans were the most frequent attenders of religious ceremonies followed by Democrats and Independents.</w:t>
+      </w:r>
+      <w:r>
+        <w:rPr>
+          <w:rFonts w:ascii="Arial" w:hAnsi="Arial" w:cs="Arial"/>
+        </w:rPr>
+        <w:t xml:space="preserve"> </w:t>
       </w:r>
       <w:bookmarkStart w:id="0" w:name="_GoBack"/>
       <w:bookmarkEnd w:id="0"/>
-      <w:r>
-        <w:rPr>
-          <w:rFonts w:ascii="Arial" w:hAnsi="Arial" w:cs="Arial"/>
-        </w:rPr>
-        <w:t xml:space="preserve"> to ‘More than once a week’. To compare scores between groups, the data was recoded so that larger scores would indicate more frequent attendance. Following this, group means were calculated and converted to a percentage of total attendance scores for the entire survey. </w:t>
-      </w:r>
-      <w:r>
-        <w:rPr>
-          <w:rFonts w:ascii="Arial" w:hAnsi="Arial" w:cs="Arial"/>
-        </w:rPr>
-        <w:t>This analysis revealed that Republicans were the most frequent attenders of religious ceremonies followed by Democrats and Independents.</w:t>
-      </w:r>
-      <w:r>
-        <w:rPr>
-          <w:rFonts w:ascii="Arial" w:hAnsi="Arial" w:cs="Arial"/>
-        </w:rPr>
-        <w:t xml:space="preserve"> This conclusion is supported by the fact that scores for both Democrats (2.89) and Independent (2.73) were below the mean score for the dataset (3.06) while Republican religious scores (3.61) were notably higher.</w:t>
-      </w:r>
     </w:p>
     <w:p>
       <w:pPr>

</xml_diff>